<commit_message>
update diagrama casos de uso docs - closed #1
Atualizando documentos de diagrama de caso de uso.
</commit_message>
<xml_diff>
--- a/0-ENGENHARIA DE SOFTWARE - ATIVIDADES/1-Diagrama Caso de Uso - v1.docx
+++ b/0-ENGENHARIA DE SOFTWARE - ATIVIDADES/1-Diagrama Caso de Uso - v1.docx
@@ -18,6 +18,9 @@
       <w:r>
         <w:t xml:space="preserve"> Educação de Qualidade</w:t>
       </w:r>
+      <w:r>
+        <w:t xml:space="preserve"> – Objetivo 4 ONU</w:t>
+      </w:r>
     </w:p>
     <w:p>
       <w:r>
@@ -51,13 +54,8 @@
         <w:t>terá o material, onde serão vídeos curtos para os alunos, semelhante às plataformas TikTok</w:t>
       </w:r>
       <w:r>
-        <w:t xml:space="preserve">, shorts do Youtube, </w:t>
-      </w:r>
-      <w:proofErr w:type="spellStart"/>
-      <w:r>
-        <w:t>Kwai</w:t>
-      </w:r>
-      <w:proofErr w:type="spellEnd"/>
+        <w:t>, shorts do Youtube, Kwai</w:t>
+      </w:r>
       <w:r>
         <w:t>.</w:t>
       </w:r>

</xml_diff>